<commit_message>
New translations email 5-3 [template] partner email – document verification failed.docx (Arabic)
</commit_message>
<xml_diff>
--- a/public/email/crowdin/translations/ar/Email 5-3 [TEMPLATE] Partner email – document verification failed.docx
+++ b/public/email/crowdin/translations/ar/Email 5-3 [TEMPLATE] Partner email – document verification failed.docx
@@ -18,7 +18,7 @@
             <w:u w:val="single"/>
             <w:rtl/>
           </w:rPr>
-          <w:t>English</w:t>
+          <w:t>الإنجليزية</w:t>
         </w:r>
       </w:hyperlink>
       <w:r>
@@ -26,7 +26,7 @@
           <w:color w:val="ff0000"/>
           <w:rtl/>
         </w:rPr>
-        <w:t xml:space="preserve"> / Portuguese / French / Thai / Vietnamese / Spanish</w:t>
+        <w:t xml:space="preserve"> /البرتغالية/الفرنسية/التايلندية/الفيتنامية/الإسبانية</w:t>
       </w:r>
     </w:p>
     <w:p>
@@ -53,7 +53,7 @@
         <w:rPr>
           <w:rtl/>
         </w:rPr>
-        <w:t>English</w:t>
+        <w:t>الإنجليزية</w:t>
       </w:r>
     </w:p>
     <w:p>
@@ -108,7 +108,7 @@
                 <w:b w:val="1"/>
                 <w:rtl/>
               </w:rPr>
-              <w:t>Brief</w:t>
+              <w:t>المضمون</w:t>
             </w:r>
             <w:r>
               <w:rPr>
@@ -127,7 +127,7 @@
               <w:rPr>
                 <w:rtl/>
               </w:rPr>
-              <w:t xml:space="preserve">An email sent to partners in the target country whose documents failed our verification process. It will be sent via customer.io</w:t>
+              <w:t xml:space="preserve">رسالة بريد إلكتروني مرسلة إلى الشركاء في البلد المعني الذين فشلت مستنداتهم في عملية التحقق الخاصة بنا. سيتم إرسالها عبر customer.io</w:t>
             </w:r>
           </w:p>
           <w:p>
@@ -148,7 +148,7 @@
                 <w:b w:val="1"/>
                 <w:rtl/>
               </w:rPr>
-              <w:t xml:space="preserve">Target audience</w:t>
+              <w:t xml:space="preserve">الجمهور المستهدف</w:t>
             </w:r>
             <w:r>
               <w:rPr>
@@ -167,7 +167,7 @@
               <w:rPr>
                 <w:rtl/>
               </w:rPr>
-              <w:t xml:space="preserve">Invited partners who submitted wrong/incomplete documents</w:t>
+              <w:t xml:space="preserve">الشركاء المدعوون الذين قدموا مستندات خاطئة/غير كاملة</w:t>
             </w:r>
           </w:p>
         </w:tc>
@@ -187,7 +187,7 @@
           <w:b w:val="1"/>
           <w:rtl/>
         </w:rPr>
-        <w:t xml:space="preserve">Subject line</w:t>
+        <w:t xml:space="preserve">سطر الموضوع</w:t>
       </w:r>
       <w:r>
         <w:rPr>
@@ -200,13 +200,13 @@
           <w:highlight w:val="yellow"/>
           <w:rtl/>
         </w:rPr>
-        <w:t xml:space="preserve">[EVENT NAME]</w:t>
-      </w:r>
-      <w:r>
-        <w:rPr>
-          <w:rtl/>
-        </w:rPr>
-        <w:t xml:space="preserve"> — document verification failed </w:t>
+        <w:t xml:space="preserve">[اسم الحدث]</w:t>
+      </w:r>
+      <w:r>
+        <w:rPr>
+          <w:rtl/>
+        </w:rPr>
+        <w:t xml:space="preserve"> - فشل التحقق من المستند </w:t>
       </w:r>
     </w:p>
     <w:p>
@@ -228,7 +228,7 @@
         <w:rPr>
           <w:rtl/>
         </w:rPr>
-        <w:t xml:space="preserve">Uh oh! Your documents couldn’t be verified</w:t>
+        <w:t xml:space="preserve">أوه! تم التحقق من المستند الخاص بك</w:t>
       </w:r>
     </w:p>
     <w:p>
@@ -245,7 +245,7 @@
         <w:rPr>
           <w:rtl/>
         </w:rPr>
-        <w:t xml:space="preserve">Hi </w:t>
+        <w:t xml:space="preserve">مرحبًا  </w:t>
       </w:r>
       <w:r>
         <w:rPr>
@@ -258,7 +258,7 @@
         <w:rPr>
           <w:rtl/>
         </w:rPr>
-        <w:t xml:space="preserve">, </w:t>
+        <w:t xml:space="preserve">,، </w:t>
       </w:r>
     </w:p>
     <w:p>
@@ -270,7 +270,7 @@
         <w:rPr>
           <w:rtl/>
         </w:rPr>
-        <w:t xml:space="preserve">We regret to inform you that your documents have failed our verification process as we found the following issues with them: </w:t>
+        <w:t xml:space="preserve">نأسف لإبلاغك بأن مستنداتك قد فشلت في عملية التحقق الخاصة بنا حيث وجدنا المشكلات التالية معها: </w:t>
       </w:r>
     </w:p>
     <w:p>
@@ -292,13 +292,13 @@
           <w:b w:val="1"/>
           <w:rtl/>
         </w:rPr>
-        <w:t xml:space="preserve">A copy of your vaccination certificate</w:t>
-      </w:r>
-      <w:r>
-        <w:rPr>
-          <w:rtl/>
-        </w:rPr>
-        <w:t xml:space="preserve">: Document is unclear</w:t>
+        <w:t xml:space="preserve">نسخة من شهادة التطعيم الخاصة بك</w:t>
+      </w:r>
+      <w:r>
+        <w:rPr>
+          <w:rtl/>
+        </w:rPr>
+        <w:t xml:space="preserve">: المستند غير واضح</w:t>
       </w:r>
     </w:p>
     <w:p>
@@ -338,7 +338,7 @@
         <w:rPr>
           <w:rtl/>
         </w:rPr>
-        <w:t xml:space="preserve">Please resubmit the documents above by </w:t>
+        <w:t xml:space="preserve">يرجى إعادة تقديم المستندات أعلاه بحلول  </w:t>
       </w:r>
       <w:r>
         <w:rPr>
@@ -367,7 +367,7 @@
         <w:rPr>
           <w:rtl/>
         </w:rPr>
-        <w:t xml:space="preserve"> so we can proceed with the necessary arrangements.</w:t>
+        <w:t xml:space="preserve"> حتى نتمكن من المضي قدمًا في الترتيبات اللازمة.</w:t>
       </w:r>
     </w:p>
     <w:p>
@@ -380,7 +380,7 @@
         <w:rPr>
           <w:rtl/>
         </w:rPr>
-        <w:t xml:space="preserve">If you have any questions, please contact us via </w:t>
+        <w:t xml:space="preserve">إذا كانت لديك أي أسئلة، فاتصل بنا:  </w:t>
       </w:r>
       <w:hyperlink r:id="rId7">
         <w:r>
@@ -389,7 +389,7 @@
             <w:u w:val="single"/>
             <w:rtl/>
           </w:rPr>
-          <w:t xml:space="preserve">live chat</w:t>
+          <w:t xml:space="preserve">الدردشة الحية</w:t>
         </w:r>
       </w:hyperlink>
       <w:r>
@@ -424,7 +424,7 @@
         <w:rPr>
           <w:rtl/>
         </w:rPr>
-        <w:t xml:space="preserve">If you have any questions, please contact your country manager, </w:t>
+        <w:t xml:space="preserve">إذا كانت لديك أي أسئلة، فيُرجى الاتصال بمدير بلدك  </w:t>
       </w:r>
       <w:r>
         <w:rPr>

</xml_diff>